<commit_message>
added parameters to document
</commit_message>
<xml_diff>
--- a/CSCI2030 phase 2 classes and functions.docx
+++ b/CSCI2030 phase 2 classes and functions.docx
@@ -90,6 +90,19 @@
               <w:t>.</w:t>
             </w:r>
           </w:p>
+          <w:p>
+            <w:r>
+              <w:t>Takes total number of characters as an integer, the character that will go into the spaces, and the string to fill</w:t>
+            </w:r>
+            <w:r>
+              <w:t>.</w:t>
+            </w:r>
+          </w:p>
+          <w:p>
+            <w:r>
+              <w:t>Returns the string with no spaces.</w:t>
+            </w:r>
+          </w:p>
         </w:tc>
       </w:tr>
       <w:tr>
@@ -134,6 +147,16 @@
               <w:t>Checks to see if a user exists.</w:t>
             </w:r>
           </w:p>
+          <w:p>
+            <w:r>
+              <w:t>Takes in the name to search for.</w:t>
+            </w:r>
+          </w:p>
+          <w:p>
+            <w:r>
+              <w:t>Returns the a string array of name, type, and balance.</w:t>
+            </w:r>
+          </w:p>
         </w:tc>
       </w:tr>
       <w:tr>
@@ -156,6 +179,11 @@
               <w:t>Appends new changes to record file(specified as parameter).</w:t>
             </w:r>
           </w:p>
+          <w:p>
+            <w:r>
+              <w:t>Takes in the content to add and the path to the destination file.</w:t>
+            </w:r>
+          </w:p>
         </w:tc>
       </w:tr>
       <w:tr>
@@ -199,6 +227,18 @@
             <w:r>
               <w:t>Handles user input and permissions, also calls showMenu().</w:t>
             </w:r>
+          </w:p>
+          <w:p>
+            <w:r>
+              <w:t>Takes in username, account type, and account balance as strings.</w:t>
+            </w:r>
+          </w:p>
+          <w:p>
+            <w:r>
+              <w:t>Returns whether or not the user logs out.</w:t>
+            </w:r>
+            <w:bookmarkStart w:id="0" w:name="_GoBack"/>
+            <w:bookmarkEnd w:id="0"/>
           </w:p>
         </w:tc>
       </w:tr>
@@ -466,8 +506,6 @@
             <w:r>
               <w:t>Contains main function and the helper functions used to preform the main loop of the program.</w:t>
             </w:r>
-            <w:bookmarkStart w:id="0" w:name="_GoBack"/>
-            <w:bookmarkEnd w:id="0"/>
           </w:p>
         </w:tc>
       </w:tr>

</xml_diff>